<commit_message>
fix sample pattern examples and XSD references
</commit_message>
<xml_diff>
--- a/JJB-023-6 BACnet RDF.docx
+++ b/JJB-023-6 BACnet RDF.docx
@@ -2046,6 +2046,14 @@
       </w:r>
       <w:r>
         <w:rPr>
+          <w:rFonts w:cs="Courier New" w:ascii="Courier New" w:hAnsi="Courier New"/>
+          <w:sz w:val="20"/>
+          <w:szCs w:val="20"/>
+        </w:rPr>
+        <w:t>Pattern</w:t>
+      </w:r>
+      <w:r>
+        <w:rPr>
           <w:rFonts w:cs="Times New Roman" w:ascii="Times New Roman" w:hAnsi="Times New Roman"/>
           <w:sz w:val="20"/>
           <w:szCs w:val="20"/>
@@ -2260,6 +2268,14 @@
       </w:r>
       <w:r>
         <w:rPr>
+          <w:rFonts w:cs="Courier New" w:ascii="Courier New" w:hAnsi="Courier New"/>
+          <w:sz w:val="20"/>
+          <w:szCs w:val="20"/>
+        </w:rPr>
+        <w:t>Pattern</w:t>
+      </w:r>
+      <w:r>
+        <w:rPr>
           <w:rFonts w:cs="Times New Roman" w:ascii="Times New Roman" w:hAnsi="Times New Roman"/>
           <w:sz w:val="20"/>
           <w:szCs w:val="20"/>
@@ -2387,7 +2403,23 @@
           <w:sz w:val="20"/>
           <w:szCs w:val="20"/>
         </w:rPr>
-        <w:t>.  See XSD Clause X.X.X.</w:t>
+        <w:t xml:space="preserve">.  See XSD Clause </w:t>
+      </w:r>
+      <w:r>
+        <w:rPr>
+          <w:rFonts w:cs="Times New Roman" w:ascii="Times New Roman" w:hAnsi="Times New Roman"/>
+          <w:sz w:val="20"/>
+          <w:szCs w:val="20"/>
+        </w:rPr>
+        <w:t>3.2.7</w:t>
+      </w:r>
+      <w:r>
+        <w:rPr>
+          <w:rFonts w:cs="Times New Roman" w:ascii="Times New Roman" w:hAnsi="Times New Roman"/>
+          <w:sz w:val="20"/>
+          <w:szCs w:val="20"/>
+        </w:rPr>
+        <w:t>.</w:t>
       </w:r>
     </w:p>
     <w:p>
@@ -2486,15 +2518,47 @@
           <w:sz w:val="20"/>
           <w:szCs w:val="20"/>
         </w:rPr>
-        <w:t>"2022-11-* 1 13:45:00"^^bacnet:datePattern</w:t>
-      </w:r>
-      <w:r>
-        <w:rPr>
-          <w:rFonts w:cs="Times New Roman" w:ascii="Times New Roman" w:hAnsi="Times New Roman"/>
-          <w:sz w:val="20"/>
-          <w:szCs w:val="20"/>
-        </w:rPr>
-        <w:t>.  See Clause Y.X.X.</w:t>
+        <w:t>"2022-11-* 1 13:45:00"^^bacnet:date</w:t>
+      </w:r>
+      <w:r>
+        <w:rPr>
+          <w:rFonts w:cs="Courier New" w:ascii="Courier New" w:hAnsi="Courier New"/>
+          <w:sz w:val="20"/>
+          <w:szCs w:val="20"/>
+        </w:rPr>
+        <w:t>Time</w:t>
+      </w:r>
+      <w:r>
+        <w:rPr>
+          <w:rFonts w:cs="Courier New" w:ascii="Courier New" w:hAnsi="Courier New"/>
+          <w:sz w:val="20"/>
+          <w:szCs w:val="20"/>
+        </w:rPr>
+        <w:t>Pattern</w:t>
+      </w:r>
+      <w:r>
+        <w:rPr>
+          <w:rFonts w:cs="Times New Roman" w:ascii="Times New Roman" w:hAnsi="Times New Roman"/>
+          <w:sz w:val="20"/>
+          <w:szCs w:val="20"/>
+        </w:rPr>
+        <w:t>.  See Clause Y.</w:t>
+      </w:r>
+      <w:r>
+        <w:rPr>
+          <w:rFonts w:cs="Times New Roman" w:ascii="Times New Roman" w:hAnsi="Times New Roman"/>
+          <w:sz w:val="20"/>
+          <w:szCs w:val="20"/>
+        </w:rPr>
+        <w:t>12.16</w:t>
+      </w:r>
+      <w:r>
+        <w:rPr>
+          <w:rFonts w:cs="Times New Roman" w:ascii="Times New Roman" w:hAnsi="Times New Roman"/>
+          <w:sz w:val="20"/>
+          <w:szCs w:val="20"/>
+        </w:rPr>
+        <w:t>.</w:t>
       </w:r>
     </w:p>
     <w:p>
@@ -8440,7 +8504,7 @@
         <w:docPartGallery w:val="Page Numbers (Bottom of Page)"/>
         <w:docPartUnique w:val="true"/>
       </w:docPartObj>
-      <w:id w:val="1159169044"/>
+      <w:id w:val="209244702"/>
     </w:sdtPr>
     <w:sdtContent>
       <w:p>

</xml_diff>